<commit_message>
Etudes des cas existants
</commit_message>
<xml_diff>
--- a/rapportDeStageVersion1.0.docx
+++ b/rapportDeStageVersion1.0.docx
@@ -99,6 +99,16 @@
                               </w:rPr>
                               <w:t xml:space="preserve"> </w:t>
                             </w:r>
+                            <w:r>
+                              <w:rPr>
+                                <w:rFonts w:ascii="Hind Medium" w:hAnsi="Hind Medium" w:cs="Hind Medium"/>
+                                <w:b/>
+                                <w:bCs/>
+                                <w:sz w:val="36"/>
+                                <w:szCs w:val="36"/>
+                              </w:rPr>
+                              <w:t>maintenance</w:t>
+                            </w:r>
                           </w:p>
                         </w:txbxContent>
                       </wps:txbx>
@@ -155,6 +165,16 @@
                         </w:rPr>
                         <w:t xml:space="preserve"> </w:t>
                       </w:r>
+                      <w:r>
+                        <w:rPr>
+                          <w:rFonts w:ascii="Hind Medium" w:hAnsi="Hind Medium" w:cs="Hind Medium"/>
+                          <w:b/>
+                          <w:bCs/>
+                          <w:sz w:val="36"/>
+                          <w:szCs w:val="36"/>
+                        </w:rPr>
+                        <w:t>maintenance</w:t>
+                      </w:r>
                     </w:p>
                   </w:txbxContent>
                 </v:textbox>
@@ -674,7 +694,30 @@
         <w:t>Clients</w:t>
       </w:r>
     </w:p>
-    <w:p/>
+    <w:p>
+      <w:pPr>
+        <w:pStyle w:val="Paragraphedeliste"/>
+        <w:numPr>
+          <w:ilvl w:val="0"/>
+          <w:numId w:val="10"/>
+        </w:numPr>
+      </w:pPr>
+      <w:r>
+        <w:t>PROMODIS</w:t>
+      </w:r>
+    </w:p>
+    <w:p>
+      <w:pPr>
+        <w:pStyle w:val="Paragraphedeliste"/>
+        <w:numPr>
+          <w:ilvl w:val="0"/>
+          <w:numId w:val="10"/>
+        </w:numPr>
+      </w:pPr>
+      <w:r>
+        <w:t>Le grand public avec ses différents produits</w:t>
+      </w:r>
+    </w:p>
     <w:p>
       <w:pPr>
         <w:pStyle w:val="Titre4"/>
@@ -893,6 +936,26 @@
       </w:pPr>
       <w:r>
         <w:t>Perspectives avenir</w:t>
+      </w:r>
+    </w:p>
+    <w:p>
+      <w:pPr>
+        <w:pStyle w:val="Paragraphedeliste"/>
+        <w:numPr>
+          <w:ilvl w:val="0"/>
+          <w:numId w:val="12"/>
+        </w:numPr>
+        <w:rPr>
+          <w:b/>
+          <w:bCs/>
+        </w:rPr>
+      </w:pPr>
+      <w:r>
+        <w:rPr>
+          <w:b/>
+          <w:bCs/>
+        </w:rPr>
+        <w:t>DIGIROOM</w:t>
       </w:r>
     </w:p>
     <w:p/>
@@ -918,6 +981,7 @@
     <w:p/>
     <w:p>
       <w:r>
+        <w:lastRenderedPageBreak/>
         <w:t>Après avoir parcouru les coins et recoins de cette entreprise futuriste</w:t>
       </w:r>
       <w:r>
@@ -929,17 +993,7 @@
         <w:pStyle w:val="Titre2"/>
       </w:pPr>
       <w:r>
-        <w:lastRenderedPageBreak/>
-        <w:t xml:space="preserve">CHAPITRE </w:t>
-      </w:r>
-      <w:r>
-        <w:t>2</w:t>
-      </w:r>
-      <w:r>
-        <w:t xml:space="preserve"> : </w:t>
-      </w:r>
-      <w:r>
-        <w:t>DEROULEMENT DU STAGE</w:t>
+        <w:t>CHAPITRE 2 : DEROULEMENT DU STAGE</w:t>
       </w:r>
     </w:p>
     <w:p>
@@ -985,13 +1039,7 @@
         <w:t>DIGIPLUS</w:t>
       </w:r>
       <w:r>
-        <w:t xml:space="preserve"> étaient donc déjà prédéfinis par nos</w:t>
-      </w:r>
-      <w:r>
-        <w:t xml:space="preserve"> </w:t>
-      </w:r>
-      <w:r>
-        <w:t>pédagogues. Nous pouvons lister ici ses objectifs.</w:t>
+        <w:t xml:space="preserve"> étaient donc déjà prédéfinis par nos pédagogues. Nous pouvons lister ici ses objectifs.</w:t>
       </w:r>
     </w:p>
     <w:p>
@@ -1047,13 +1095,7 @@
     </w:p>
     <w:p>
       <w:r>
-        <w:t>Mais ne pouvant pas se limit</w:t>
-      </w:r>
-      <w:r>
-        <w:t>er</w:t>
-      </w:r>
-      <w:r>
-        <w:t xml:space="preserve"> à ces objectifs, nous nous sommes imposés les notre qui était les suivants :</w:t>
+        <w:t>Mais ne pouvant pas se limiter à ces objectifs, nous nous sommes imposés les notre qui était les suivants :</w:t>
       </w:r>
     </w:p>
     <w:p>
@@ -1171,10 +1213,7 @@
     </w:p>
     <w:p>
       <w:r>
-        <w:t>Cette première partie principalement centrée</w:t>
-      </w:r>
-      <w:r>
-        <w:t xml:space="preserve"> sur </w:t>
+        <w:t xml:space="preserve">Cette première partie principalement centrée sur </w:t>
       </w:r>
       <w:r>
         <w:rPr>
@@ -1184,13 +1223,11 @@
         <w:t>DIGIPLUS CONSULTING</w:t>
       </w:r>
       <w:r>
-        <w:t xml:space="preserve"> nous </w:t>
-      </w:r>
-      <w:r>
-        <w:t>a</w:t>
-      </w:r>
-      <w:r>
-        <w:t xml:space="preserve"> permis de mieux la cerner et d’avoir un aperçu de notre future vie (la vie professionnel), ainsi nous pouvons retenir de cette belle aventure en tant que stagiaire, que le monde académique dans lequel nous sommes actuellement et très doux et ne nous prépare pas psychologiquement au monde impitoyable qui nous attend à la fin de notre formation. Donc il est nécessaire et même obligatoire pour chaque étudiant de faire le maximum de stage possible pendant sa formation.</w:t>
+        <w:t xml:space="preserve"> nous a permis de mieux la cerner et d’avoir un aperçu de notre future vie (la vie professionnel), ainsi nous pouvons retenir de cette belle aventure en tant que stagiaire, que le monde </w:t>
+      </w:r>
+      <w:r>
+        <w:lastRenderedPageBreak/>
+        <w:t>académique dans lequel nous sommes actuellement et très doux et ne nous prépare pas psychologiquement au monde impitoyable qui nous attend à la fin de notre formation. Donc il est nécessaire et même obligatoire pour chaque étudiant de faire le maximum de stage possible pendant sa formation.</w:t>
       </w:r>
     </w:p>
     <w:p>
@@ -1198,20 +1235,550 @@
         <w:pStyle w:val="Titre1"/>
       </w:pPr>
       <w:r>
+        <w:t>PARTIE 2 : PROJET DE STAGE</w:t>
+      </w:r>
+    </w:p>
+    <w:p>
+      <w:pPr>
+        <w:pStyle w:val="Titre2"/>
+      </w:pPr>
+      <w:r>
+        <w:t>CHAPITRE 1 : ETUDE DE L’EXISTANT</w:t>
+      </w:r>
+    </w:p>
+    <w:p/>
+    <w:p>
+      <w:pPr>
+        <w:pStyle w:val="Titre3"/>
+      </w:pPr>
+      <w:r>
+        <w:t>INTRODUCTION</w:t>
+      </w:r>
+    </w:p>
+    <w:p/>
+    <w:p>
+      <w:r>
+        <w:t xml:space="preserve">L'IoT, ou Internet des objets (en anglais, Internet of </w:t>
+      </w:r>
+      <w:proofErr w:type="spellStart"/>
+      <w:r>
+        <w:t>Things</w:t>
+      </w:r>
+      <w:proofErr w:type="spellEnd"/>
+      <w:r>
+        <w:t>), fait référence à la connectivité des objets du quotidien à Internet et à leur capacité à échanger des données entre eux. Cela permet aux objets physiques, tels que les appareils domestiques, les véhicules, les capteurs, les montres intelligentes, les réfrigérateurs, etc., de collecter, d'analyser et de partager des informations.</w:t>
+      </w:r>
+    </w:p>
+    <w:p>
+      <w:r>
+        <w:t>L'IoT repose sur l'utilisation de capteurs, de dispositifs embarqués et de technologies de communication sans fil pour permettre aux objets de se connecter et d'interagir avec le monde numérique. Les données collectées par ces objets peuvent être analysées pour obtenir des informations utiles, automatiser des processus, améliorer l'efficacité, offrir de nouveaux services et améliorer la qualité de vie.</w:t>
+      </w:r>
+    </w:p>
+    <w:p/>
+    <w:p>
+      <w:pPr>
+        <w:pStyle w:val="Titre3"/>
+        <w:numPr>
+          <w:ilvl w:val="0"/>
+          <w:numId w:val="17"/>
+        </w:numPr>
+      </w:pPr>
+      <w:r>
+        <w:t>GENERALITES</w:t>
+      </w:r>
+    </w:p>
+    <w:p>
+      <w:pPr>
+        <w:pStyle w:val="Titre4"/>
+        <w:numPr>
+          <w:ilvl w:val="0"/>
+          <w:numId w:val="18"/>
+        </w:numPr>
+        <w:jc w:val="center"/>
+      </w:pPr>
+      <w:r>
+        <w:t>Evolution de l’internet des objets</w:t>
+      </w:r>
+    </w:p>
+    <w:p/>
+    <w:p>
+      <w:r>
+        <w:t>Depuis ses débuts dans les années 1990, l'Internet des objets (IoT) a connu une évolution remarquable. Grâce aux progrès technologiques, tels que la miniaturisation des capteurs, les avancées des communications sans fil et l'amélioration de la gestion de l'énergie, l'IoT a pu se développer et se diversifier dans de nombreux secteurs. Les applications de l'IoT se sont étendues à la domotique, à la santé, à l'industrie, à l'agriculture, aux transports et bien plus encore. Les objets connectés sont devenus plus répandus, permettant la collecte et l'analyse de données en temps réel, l'automatisation des processus, l'amélioration de l'efficacité et la création de nouveaux services. Cependant, l'IoT continue de faire face à des défis tels que la sécurité des données, la gestion des normes et l'interopérabilité. Malgré cela, l'IoT reste une technologie en constante évolution qui promet de transformer de nombreux aspects de notre vie quotidienne et de nos industries, offrant de nouvelles opportunités et innovations à mesure que le temps passe.</w:t>
+      </w:r>
+    </w:p>
+    <w:p>
+      <w:r>
         <w:lastRenderedPageBreak/>
-        <w:t>PARTIE 2 : PROJET DE STAGE</w:t>
+        <w:t>Dans la suite de notre devoir, nous allons nous consacrer certains aspects de l’IoT qui sont la collecte, le stockage et l’affichage des données prises dans un environnement.</w:t>
       </w:r>
     </w:p>
     <w:p/>
     <w:p>
       <w:pPr>
+        <w:pStyle w:val="Titre4"/>
+        <w:numPr>
+          <w:ilvl w:val="0"/>
+          <w:numId w:val="18"/>
+        </w:numPr>
+      </w:pPr>
+      <w:r>
+        <w:t>Fonctionnement d’un module de collecte et d’affichage des données</w:t>
+      </w:r>
+    </w:p>
+    <w:p/>
+    <w:p>
+      <w:r>
+        <w:t>Dans le cadre de l'IoT, un module de collecte et d'affichage des données permet de récupérer les informations captées par un capteur dans un environnement spécifique, puis de les afficher de manière lisible pour l'utilisateur. Voici un aperçu simplifié de son fonctionnement :</w:t>
+      </w:r>
+    </w:p>
+    <w:p>
+      <w:pPr>
+        <w:pStyle w:val="Paragraphedeliste"/>
+        <w:numPr>
+          <w:ilvl w:val="0"/>
+          <w:numId w:val="12"/>
+        </w:numPr>
+        <w:ind w:left="0" w:firstLine="360"/>
+      </w:pPr>
+      <w:r>
+        <w:t>Capteur et collecte des données : Le capteur est chargé de mesurer et de</w:t>
+      </w:r>
+      <w:r>
+        <w:t xml:space="preserve"> </w:t>
+      </w:r>
+      <w:r>
+        <w:t>détecter des informations spécifiques dans l'environnement, telles que la température, l'humidité, la luminosité, la pression, etc. Le capteur convertit ces informations en signaux électriques exploitables.</w:t>
+      </w:r>
+    </w:p>
+    <w:p>
+      <w:pPr>
+        <w:pStyle w:val="Paragraphedeliste"/>
+        <w:numPr>
+          <w:ilvl w:val="0"/>
+          <w:numId w:val="12"/>
+        </w:numPr>
+        <w:ind w:left="0" w:firstLine="360"/>
+      </w:pPr>
+      <w:r>
+        <w:t xml:space="preserve">Connectivité et transmission des données : Le module de collecte dispose d'une connectivité réseau, généralement sans fil, pour transmettre les données collectées. Il peut utiliser des technologies telles que le </w:t>
+      </w:r>
+      <w:r>
+        <w:t xml:space="preserve">MQTT, le HTTP, le HTTPS </w:t>
+      </w:r>
+      <w:r>
+        <w:t>ou d'autres protocoles de communication adaptés à l'application.</w:t>
+      </w:r>
+      <w:r>
+        <w:t xml:space="preserve"> </w:t>
+      </w:r>
+    </w:p>
+    <w:p>
+      <w:pPr>
+        <w:pStyle w:val="Paragraphedeliste"/>
+        <w:numPr>
+          <w:ilvl w:val="0"/>
+          <w:numId w:val="12"/>
+        </w:numPr>
+        <w:ind w:left="0" w:firstLine="360"/>
+      </w:pPr>
+      <w:r>
+        <w:t>Plateforme IoT et stockage des données : Les données captées par le module de collecte sont généralement envoyées à une plateforme IoT dédiée, qui peut être hébergée dans le cloud ou sur un serveur local. La plateforme IoT stocke et gère les données de manière sécurisée, prête à être traitée et analysée.</w:t>
+      </w:r>
+    </w:p>
+    <w:p>
+      <w:pPr>
+        <w:pStyle w:val="Paragraphedeliste"/>
+        <w:numPr>
+          <w:ilvl w:val="0"/>
+          <w:numId w:val="12"/>
+        </w:numPr>
+        <w:ind w:left="0" w:firstLine="360"/>
+      </w:pPr>
+      <w:r>
+        <w:t>Analyse et traitement des données : Les données collectées peuvent être analysées en temps réel ou de manière périodique pour en extraire des informations pertinentes. Cela peut inclure des analyses statistiques, des algorithmes de détection de tendances, des seuils d'alerte, etc. L'objectif est d'obtenir des informations utiles à partir des données collectées.</w:t>
+      </w:r>
+    </w:p>
+    <w:p>
+      <w:pPr>
+        <w:pStyle w:val="Paragraphedeliste"/>
+        <w:numPr>
+          <w:ilvl w:val="0"/>
+          <w:numId w:val="12"/>
+        </w:numPr>
+        <w:ind w:left="0" w:firstLine="360"/>
+      </w:pPr>
+      <w:r>
+        <w:t>Affichage des données : Les résultats de l'analyse sont ensuite présentés à l'utilisateur de manière compréhensible et conviviale. Cela peut être sous la forme de tableaux de bord, de graphiques, de rapports ou d'autres moyens visuels, en fonction des besoins de l'application.</w:t>
+      </w:r>
+    </w:p>
+    <w:p>
+      <w:r>
+        <w:t>Il convient de noter que la mise en œuvre exacte d'un module de collecte et d'affichage des données peut varier en fonction des spécificités de l'application, de la connectivité utilisée et des plateformes IoT sélectionnées. Les étapes décrites ici représentent une vue générale du fonctionnement de base d'un tel système dans le contexte de l'IoT.</w:t>
+      </w:r>
+    </w:p>
+    <w:p/>
+    <w:p>
+      <w:pPr>
+        <w:pStyle w:val="Titre4"/>
+        <w:numPr>
+          <w:ilvl w:val="0"/>
+          <w:numId w:val="18"/>
+        </w:numPr>
+        <w:jc w:val="center"/>
+      </w:pPr>
+      <w:r>
+        <w:t xml:space="preserve">Exemple d’une plateforme mettant en œuvre ce système : </w:t>
+      </w:r>
+      <w:proofErr w:type="spellStart"/>
+      <w:r>
+        <w:t>EnergyCAP</w:t>
+      </w:r>
+      <w:proofErr w:type="spellEnd"/>
+    </w:p>
+    <w:p/>
+    <w:p>
+      <w:proofErr w:type="spellStart"/>
+      <w:r>
+        <w:t>EnergyCAP</w:t>
+      </w:r>
+      <w:proofErr w:type="spellEnd"/>
+      <w:r>
+        <w:t xml:space="preserve"> est une plateforme basée sur le cloud qui permet aux utilisateurs de surveiller</w:t>
+      </w:r>
+      <w:r>
+        <w:t xml:space="preserve">, </w:t>
+      </w:r>
+      <w:r>
+        <w:t>d'analyser leur consommation d'énergie en temps réel</w:t>
+      </w:r>
+      <w:r>
+        <w:t xml:space="preserve"> et qui fonctionne sous forme d’application web.</w:t>
+      </w:r>
+    </w:p>
+    <w:p>
+      <w:r>
+        <w:lastRenderedPageBreak/>
+        <w:t xml:space="preserve">En tant qu'application web, </w:t>
+      </w:r>
+      <w:proofErr w:type="spellStart"/>
+      <w:r>
+        <w:t>EnergyCAP</w:t>
+      </w:r>
+      <w:proofErr w:type="spellEnd"/>
+      <w:r>
+        <w:t xml:space="preserve"> offre une interface conviviale accessible via un navigateur web. Voici quelques fonctionnalités clés offertes par </w:t>
+      </w:r>
+      <w:proofErr w:type="spellStart"/>
+      <w:r>
+        <w:t>EnergyCAP</w:t>
+      </w:r>
+      <w:proofErr w:type="spellEnd"/>
+      <w:r>
+        <w:t xml:space="preserve"> :</w:t>
+      </w:r>
+    </w:p>
+    <w:p>
+      <w:pPr>
+        <w:pStyle w:val="Paragraphedeliste"/>
+        <w:numPr>
+          <w:ilvl w:val="0"/>
+          <w:numId w:val="19"/>
+        </w:numPr>
+        <w:tabs>
+          <w:tab w:val="clear" w:pos="720"/>
+          <w:tab w:val="num" w:pos="360"/>
+        </w:tabs>
+        <w:ind w:left="709"/>
+      </w:pPr>
+      <w:r>
+        <w:t>Tableau de bord personnalisable : Les utilisateurs peuvent créer leur propre tableau de bord en sélectionnant les graphiques, les widgets et les informations qu'ils souhaitent afficher en priorité. Ils peuvent personnaliser leur vue pour visualiser les données de consommation d'énergie les plus pertinentes pour eux.</w:t>
+      </w:r>
+    </w:p>
+    <w:p>
+      <w:pPr>
+        <w:numPr>
+          <w:ilvl w:val="0"/>
+          <w:numId w:val="19"/>
+        </w:numPr>
+      </w:pPr>
+      <w:r>
+        <w:t xml:space="preserve">Visualisation des données : </w:t>
+      </w:r>
+      <w:proofErr w:type="spellStart"/>
+      <w:r>
+        <w:t>EnergyCAP</w:t>
+      </w:r>
+      <w:proofErr w:type="spellEnd"/>
+      <w:r>
+        <w:t xml:space="preserve"> propose une variété de graphiques interactifs pour représenter les données de consommation d'énergie, tels que des graphiques en barres, en lignes, en secteurs, des diagrammes de </w:t>
+      </w:r>
+      <w:proofErr w:type="spellStart"/>
+      <w:r>
+        <w:t>Sankey</w:t>
+      </w:r>
+      <w:proofErr w:type="spellEnd"/>
+      <w:r>
+        <w:t>, etc. Ces graphiques permettent de visualiser les tendances, les variations et les relations entre les différents paramètres de consommation.</w:t>
+      </w:r>
+    </w:p>
+    <w:p>
+      <w:pPr>
+        <w:numPr>
+          <w:ilvl w:val="0"/>
+          <w:numId w:val="19"/>
+        </w:numPr>
+      </w:pPr>
+      <w:r>
+        <w:t>Suivi en temps réel : Les utilisateurs peuvent accéder aux données de consommation d'énergie en temps réel, ce qui leur permet de surveiller leur consommation à tout moment et d'identifier les comportements inhabituels ou les dépassements de seuils.</w:t>
+      </w:r>
+    </w:p>
+    <w:p>
+      <w:pPr>
+        <w:numPr>
+          <w:ilvl w:val="0"/>
+          <w:numId w:val="19"/>
+        </w:numPr>
+      </w:pPr>
+      <w:r>
+        <w:t xml:space="preserve">Rapports automatisés : </w:t>
+      </w:r>
+      <w:proofErr w:type="spellStart"/>
+      <w:r>
+        <w:t>EnergyCAP</w:t>
+      </w:r>
+      <w:proofErr w:type="spellEnd"/>
+      <w:r>
+        <w:t xml:space="preserve"> permet de générer des rapports automatisés selon des fréquences prédéfinies (quotidiennes, hebdomadaires, mensuelles, etc.) ou sur demande. Ces rapports peuvent inclure des données de consommation, des analyses de performance, des comparaisons, des recommandations, etc.</w:t>
+      </w:r>
+    </w:p>
+    <w:p>
+      <w:pPr>
+        <w:numPr>
+          <w:ilvl w:val="0"/>
+          <w:numId w:val="19"/>
+        </w:numPr>
+      </w:pPr>
+      <w:r>
+        <w:t xml:space="preserve">Gestion des factures et des budgets : </w:t>
+      </w:r>
+      <w:proofErr w:type="spellStart"/>
+      <w:r>
+        <w:t>EnergyCAP</w:t>
+      </w:r>
+      <w:proofErr w:type="spellEnd"/>
+      <w:r>
+        <w:t xml:space="preserve"> offre des fonctionnalités de gestion des factures d'énergie, ce qui permet aux utilisateurs d'importer, de valider et de suivre les données de facturation. Ils peuvent également définir des budgets énergétiques et surveiller les dépenses par rapport à ces budgets.</w:t>
+      </w:r>
+    </w:p>
+    <w:p>
+      <w:pPr>
+        <w:numPr>
+          <w:ilvl w:val="0"/>
+          <w:numId w:val="19"/>
+        </w:numPr>
+      </w:pPr>
+      <w:r>
+        <w:t xml:space="preserve">Intégration des données : </w:t>
+      </w:r>
+      <w:proofErr w:type="spellStart"/>
+      <w:r>
+        <w:t>EnergyCAP</w:t>
+      </w:r>
+      <w:proofErr w:type="spellEnd"/>
+      <w:r>
+        <w:t xml:space="preserve"> permet l'intégration avec différents systèmes de gestion des données, tels que les compteurs intelligents, les systèmes de surveillance du bâtiment (BMS), les systèmes de contrôle d'accès, etc. Cela permet une collecte automatique des données et une vue consolidée de la consommation d'énergie.</w:t>
+      </w:r>
+    </w:p>
+    <w:p>
+      <w:r>
+        <w:t xml:space="preserve">En utilisant </w:t>
+      </w:r>
+      <w:proofErr w:type="spellStart"/>
+      <w:r>
+        <w:t>EnergyCAP</w:t>
+      </w:r>
+      <w:proofErr w:type="spellEnd"/>
+      <w:r>
+        <w:t xml:space="preserve"> en tant qu'application web, les utilisateurs peuvent accéder à leurs données de consommation d'énergie de n'importe où, à tout moment, via une connexion Internet. Cela facilite la surveillance, l'analyse et la gestion de la consommation d'énergie, tout en permettant une collaboration efficace entre les parties prenantes impliquées dans la gestion de l'énergie d'une organisation.</w:t>
+      </w:r>
+    </w:p>
+    <w:p/>
+    <w:p>
+      <w:pPr>
+        <w:pStyle w:val="Titre4"/>
+        <w:numPr>
+          <w:ilvl w:val="0"/>
+          <w:numId w:val="18"/>
+        </w:numPr>
+        <w:jc w:val="center"/>
+      </w:pPr>
+      <w:r>
+        <w:t xml:space="preserve">Les manquements observés sur la plateforme </w:t>
+      </w:r>
+      <w:proofErr w:type="spellStart"/>
+      <w:r>
+        <w:t>EnergyCap</w:t>
+      </w:r>
+      <w:proofErr w:type="spellEnd"/>
+    </w:p>
+    <w:p>
+      <w:r>
+        <w:t>Bien qu'</w:t>
+      </w:r>
+      <w:proofErr w:type="spellStart"/>
+      <w:r>
+        <w:t>EnergyCAP</w:t>
+      </w:r>
+      <w:proofErr w:type="spellEnd"/>
+      <w:r>
+        <w:t xml:space="preserve"> soit une plateforme populaire et largement utilisée pour le suivi de la consommation d'énergie, il présente également certains manquements potentiels. Voici quelques-uns des points à prendre en compte :</w:t>
+      </w:r>
+    </w:p>
+    <w:p>
+      <w:pPr>
+        <w:pStyle w:val="Paragraphedeliste"/>
+        <w:numPr>
+          <w:ilvl w:val="0"/>
+          <w:numId w:val="12"/>
+        </w:numPr>
+        <w:ind w:left="0" w:firstLine="360"/>
+      </w:pPr>
+      <w:r>
+        <w:lastRenderedPageBreak/>
+        <w:t>Complexité initiale : La configuration et la mise en place initiales d'</w:t>
+      </w:r>
+      <w:proofErr w:type="spellStart"/>
+      <w:r>
+        <w:t>EnergyCAP</w:t>
+      </w:r>
+      <w:proofErr w:type="spellEnd"/>
+      <w:r>
+        <w:t xml:space="preserve"> peuvent être complexes, en particulier pour les utilisateurs moins expérimentés. La création de tableaux de bord personnalisés et la configuration des différentes fonctionnalités nécessitent une certaine expertise technique, ce qui peut être un défi pour les utilisateurs novices.</w:t>
+      </w:r>
+    </w:p>
+    <w:p>
+      <w:pPr>
+        <w:pStyle w:val="Paragraphedeliste"/>
+        <w:numPr>
+          <w:ilvl w:val="0"/>
+          <w:numId w:val="12"/>
+        </w:numPr>
+        <w:ind w:left="0" w:firstLine="360"/>
+      </w:pPr>
+      <w:r>
+        <w:t xml:space="preserve">Courbe d'apprentissage : En raison de la richesse des fonctionnalités offertes par </w:t>
+      </w:r>
+      <w:proofErr w:type="spellStart"/>
+      <w:r>
+        <w:t>EnergyCAP</w:t>
+      </w:r>
+      <w:proofErr w:type="spellEnd"/>
+      <w:r>
+        <w:t>, les utilisateurs peuvent avoir besoin d'une période d'apprentissage pour maîtriser toutes les possibilités offertes par la plateforme. L'exploitation maximale de ses fonctionnalités peut nécessiter une formation et une familiarisation approfondies.</w:t>
+      </w:r>
+    </w:p>
+    <w:p>
+      <w:pPr>
+        <w:pStyle w:val="Paragraphedeliste"/>
+        <w:numPr>
+          <w:ilvl w:val="0"/>
+          <w:numId w:val="12"/>
+        </w:numPr>
+        <w:ind w:left="0" w:firstLine="360"/>
+      </w:pPr>
+      <w:r>
+        <w:t>Limitations de personnalisation : Bien qu'</w:t>
+      </w:r>
+      <w:proofErr w:type="spellStart"/>
+      <w:r>
+        <w:t>EnergyCAP</w:t>
+      </w:r>
+      <w:proofErr w:type="spellEnd"/>
+      <w:r>
+        <w:t xml:space="preserve"> permette une personnalisation des tableaux de bord, des rapports et des visualisations, il peut y avoir certaines limitations quant à la personnalisation avancée. Certains utilisateurs peuvent souhaiter des options de personnalisation plus poussées pour répondre à leurs besoins spécifiques.</w:t>
+      </w:r>
+    </w:p>
+    <w:p>
+      <w:pPr>
+        <w:pStyle w:val="Paragraphedeliste"/>
+        <w:numPr>
+          <w:ilvl w:val="0"/>
+          <w:numId w:val="12"/>
+        </w:numPr>
+        <w:ind w:left="0" w:firstLine="360"/>
+      </w:pPr>
+      <w:r>
+        <w:t xml:space="preserve">Dépendance aux données de facturation : </w:t>
+      </w:r>
+      <w:proofErr w:type="spellStart"/>
+      <w:r>
+        <w:t>EnergyCAP</w:t>
+      </w:r>
+      <w:proofErr w:type="spellEnd"/>
+      <w:r>
+        <w:t xml:space="preserve"> dépend des données de facturation pour générer des rapports et des analyses. Si les données de facturation sont inexactes, manquantes ou tardives, cela peut affecter la précision des résultats fournis par la plateforme.</w:t>
+      </w:r>
+    </w:p>
+    <w:p>
+      <w:pPr>
+        <w:pStyle w:val="Paragraphedeliste"/>
+        <w:numPr>
+          <w:ilvl w:val="0"/>
+          <w:numId w:val="12"/>
+        </w:numPr>
+        <w:ind w:left="0" w:firstLine="360"/>
+      </w:pPr>
+      <w:r>
+        <w:t>Coût : L'utilisation d'</w:t>
+      </w:r>
+      <w:proofErr w:type="spellStart"/>
+      <w:r>
+        <w:t>EnergyCAP</w:t>
+      </w:r>
+      <w:proofErr w:type="spellEnd"/>
+      <w:r>
+        <w:t xml:space="preserve"> peut impliquer des coûts associés, notamment des frais de licence, d'abonnement et de support technique. Pour certaines organisations, en particulier les petites entreprises ou les particuliers, le coût de l'utilisation de cette plateforme peut constituer un obstacle.</w:t>
+      </w:r>
+    </w:p>
+    <w:p>
+      <w:pPr>
+        <w:pStyle w:val="Paragraphedeliste"/>
+        <w:numPr>
+          <w:ilvl w:val="0"/>
+          <w:numId w:val="12"/>
+        </w:numPr>
+        <w:ind w:left="0" w:firstLine="360"/>
+      </w:pPr>
+      <w:r>
+        <w:t>Limitations de l'intégration des données : Bien qu'</w:t>
+      </w:r>
+      <w:proofErr w:type="spellStart"/>
+      <w:r>
+        <w:t>EnergyCAP</w:t>
+      </w:r>
+      <w:proofErr w:type="spellEnd"/>
+      <w:r>
+        <w:t xml:space="preserve"> offre des fonctionnalités d'intégration avec d'autres systèmes, il peut y avoir des limitations en termes de compatibilité et de flexibilité avec certains systèmes spécifiques. L'intégration avec des dispositifs de collecte de données tiers peut nécessiter des efforts supplémentaires de configuration et de développement.</w:t>
+      </w:r>
+    </w:p>
+    <w:p>
+      <w:pPr>
+        <w:ind w:firstLine="360"/>
+      </w:pPr>
+      <w:r>
+        <w:t>Il est important de noter que ces manquements potentiels peuvent varier en fonction des besoins et des exigences spécifiques de chaque utilisateur. Avant de choisir une plateforme de suivi de la consommation d'énergie, il est recommandé d'évaluer attentivement ces facteurs et de s'assurer que la solution correspond aux besoins spécifiques de l'organisation.</w:t>
+      </w:r>
+    </w:p>
+    <w:p/>
+    <w:p>
+      <w:pPr>
         <w:pStyle w:val="Titre2"/>
       </w:pPr>
       <w:r>
         <w:t xml:space="preserve">CHAPITRE </w:t>
       </w:r>
       <w:r>
-        <w:t>1</w:t>
+        <w:t>2</w:t>
       </w:r>
       <w:r>
         <w:t> : PRESENTATION DU PROJET DE STAGE</w:t>
@@ -1231,7 +1798,29 @@
       </w:r>
     </w:p>
     <w:p/>
-    <w:p>
+    <w:p/>
+    <w:p>
+      <w:pPr>
+        <w:pStyle w:val="Titre3"/>
+        <w:numPr>
+          <w:ilvl w:val="0"/>
+          <w:numId w:val="6"/>
+        </w:numPr>
+      </w:pPr>
+      <w:r>
+        <w:lastRenderedPageBreak/>
+        <w:t>OBJECTIF DU PROJET</w:t>
+      </w:r>
+    </w:p>
+    <w:p/>
+    <w:p>
+      <w:pPr>
+        <w:pStyle w:val="Paragraphedeliste"/>
+        <w:numPr>
+          <w:ilvl w:val="0"/>
+          <w:numId w:val="4"/>
+        </w:numPr>
+      </w:pPr>
       <w:r>
         <w:t xml:space="preserve">Le projet consiste à développer un système de monitoring et de prédiction des incendies dans une usine. L'objectif principal est de surveiller en temps réel les conditions environnementales dans l'usine et de prédire les risques d'incendie à l'aide de l'IoT, de Microsoft Azure et du machine </w:t>
       </w:r>
@@ -1245,11 +1834,35 @@
       </w:r>
     </w:p>
     <w:p>
+      <w:pPr>
+        <w:pStyle w:val="Paragraphedeliste"/>
+      </w:pPr>
+    </w:p>
+    <w:p>
+      <w:pPr>
+        <w:pStyle w:val="Paragraphedeliste"/>
+        <w:numPr>
+          <w:ilvl w:val="0"/>
+          <w:numId w:val="4"/>
+        </w:numPr>
+      </w:pPr>
       <w:r>
         <w:t>Le système utilise des capteurs pour collecter des données sur la température, l'humidité, la pression et d'autres variables environnementales importantes dans l'usine. Ces données sont transmises à un microcontrôleur, qui les envoie à la plateforme IoT Hub de Microsoft Azure pour le stockage et le traitement.</w:t>
       </w:r>
     </w:p>
     <w:p>
+      <w:pPr>
+        <w:pStyle w:val="Paragraphedeliste"/>
+      </w:pPr>
+    </w:p>
+    <w:p>
+      <w:pPr>
+        <w:pStyle w:val="Paragraphedeliste"/>
+        <w:numPr>
+          <w:ilvl w:val="0"/>
+          <w:numId w:val="4"/>
+        </w:numPr>
+      </w:pPr>
       <w:r>
         <w:t xml:space="preserve">Les données sont ensuite analysées en temps réel à l'aide de Stream Analytics, une fonctionnalité de Microsoft Azure qui permet de traiter les flux de données en continu. Les données collectées sont également utilisées pour entraîner un modèle prédictif à l'aide de techniques de machine </w:t>
       </w:r>
@@ -1263,190 +1876,95 @@
       </w:r>
     </w:p>
     <w:p>
+      <w:pPr>
+        <w:pStyle w:val="Paragraphedeliste"/>
+      </w:pPr>
+    </w:p>
+    <w:p>
+      <w:pPr>
+        <w:pStyle w:val="Paragraphedeliste"/>
+        <w:numPr>
+          <w:ilvl w:val="0"/>
+          <w:numId w:val="4"/>
+        </w:numPr>
+      </w:pPr>
       <w:r>
         <w:t>Pour visualiser les données collectées et les résultats de la prédiction, nous avons conçu un dashboard à l'aide de la librairie Dash de Python. Le dashboard permet aux utilisateurs de surveiller en temps réel les conditions environnementales dans l'usine et de détecter rapidement tout risque d'incendie.</w:t>
       </w:r>
     </w:p>
     <w:p>
+      <w:pPr>
+        <w:pStyle w:val="Paragraphedeliste"/>
+      </w:pPr>
+    </w:p>
+    <w:p>
+      <w:pPr>
+        <w:pStyle w:val="Paragraphedeliste"/>
+        <w:numPr>
+          <w:ilvl w:val="0"/>
+          <w:numId w:val="4"/>
+        </w:numPr>
+      </w:pPr>
       <w:r>
         <w:t>Le développement du système de monitoring et de prédiction des incendies dans l'usine est réalisé en collaboration avec une équipe de développeurs expérimentés. L'objectif est de réaliser le projet dans les délais impartis et en respectant les exigences du client.</w:t>
       </w:r>
     </w:p>
     <w:p>
+      <w:pPr>
+        <w:pStyle w:val="Paragraphedeliste"/>
+      </w:pPr>
+    </w:p>
+    <w:p>
+      <w:pPr>
+        <w:pStyle w:val="Paragraphedeliste"/>
+        <w:numPr>
+          <w:ilvl w:val="0"/>
+          <w:numId w:val="4"/>
+        </w:numPr>
+      </w:pPr>
       <w:r>
         <w:t>Une fois le projet terminé, une analyse des résultats obtenus sera effectuée et des perspectives seront proposées pour l'amélioration du système de monitoring et de prédiction des incendies dans l'usine.</w:t>
       </w:r>
     </w:p>
+    <w:p>
+      <w:pPr>
+        <w:pStyle w:val="Paragraphedeliste"/>
+      </w:pPr>
+    </w:p>
+    <w:p>
+      <w:pPr>
+        <w:pStyle w:val="Titre3"/>
+        <w:numPr>
+          <w:ilvl w:val="0"/>
+          <w:numId w:val="6"/>
+        </w:numPr>
+      </w:pPr>
+      <w:r>
+        <w:t>RÔLE DU PROJET</w:t>
+      </w:r>
+    </w:p>
+    <w:p>
+      <w:r>
+        <w:t xml:space="preserve">Le rôle du projet est de développer un système de monitoring et de prédiction des incendies dans une usine pour assurer la sécurité des travailleurs et des équipements. Le système surveille en temps réel les conditions environnementales dans l'usine à l'aide de capteurs et de la plateforme IoT de Microsoft Azure, et utilise le machine </w:t>
+      </w:r>
+      <w:proofErr w:type="spellStart"/>
+      <w:r>
+        <w:t>learning</w:t>
+      </w:r>
+      <w:proofErr w:type="spellEnd"/>
+      <w:r>
+        <w:t xml:space="preserve"> pour prédire les risques d'incendie en fonction de différents facteurs environnementaux.</w:t>
+      </w:r>
+    </w:p>
+    <w:p>
+      <w:r>
+        <w:lastRenderedPageBreak/>
+        <w:t>Le système permettra également aux utilisateurs de visualiser les données collectées et les résultats de la prédiction à l'aide d'un dashboard interactif, offrant ainsi une meilleure compréhension des conditions environnementales dans l'usine et permettant une réponse rapide en cas de risque d'incendie.</w:t>
+      </w:r>
+    </w:p>
     <w:p/>
     <w:p>
-      <w:pPr>
-        <w:pStyle w:val="Titre3"/>
-        <w:numPr>
-          <w:ilvl w:val="0"/>
-          <w:numId w:val="6"/>
-        </w:numPr>
-      </w:pPr>
-      <w:r>
-        <w:t>OBJECTIF DU PROJET</w:t>
-      </w:r>
-    </w:p>
-    <w:p/>
-    <w:p>
-      <w:pPr>
-        <w:pStyle w:val="Paragraphedeliste"/>
-        <w:numPr>
-          <w:ilvl w:val="0"/>
-          <w:numId w:val="4"/>
-        </w:numPr>
-      </w:pPr>
-      <w:r>
-        <w:t xml:space="preserve">Le projet consiste à développer un système de monitoring et de prédiction des incendies dans une usine. L'objectif principal est de surveiller en temps réel les </w:t>
-      </w:r>
-      <w:r>
-        <w:lastRenderedPageBreak/>
-        <w:t xml:space="preserve">conditions environnementales dans l'usine et de prédire les risques d'incendie à l'aide de l'IoT, de Microsoft Azure et du machine </w:t>
-      </w:r>
-      <w:proofErr w:type="spellStart"/>
-      <w:r>
-        <w:t>learning</w:t>
-      </w:r>
-      <w:proofErr w:type="spellEnd"/>
-      <w:r>
-        <w:t>.</w:t>
-      </w:r>
-    </w:p>
-    <w:p>
-      <w:pPr>
-        <w:pStyle w:val="Paragraphedeliste"/>
-      </w:pPr>
-    </w:p>
-    <w:p>
-      <w:pPr>
-        <w:pStyle w:val="Paragraphedeliste"/>
-        <w:numPr>
-          <w:ilvl w:val="0"/>
-          <w:numId w:val="4"/>
-        </w:numPr>
-      </w:pPr>
-      <w:r>
-        <w:t>Le système utilise des capteurs pour collecter des données sur la température, l'humidité, la pression et d'autres variables environnementales importantes dans l'usine. Ces données sont transmises à un microcontrôleur, qui les envoie à la plateforme IoT Hub de Microsoft Azure pour le stockage et le traitement.</w:t>
-      </w:r>
-    </w:p>
-    <w:p>
-      <w:pPr>
-        <w:pStyle w:val="Paragraphedeliste"/>
-      </w:pPr>
-    </w:p>
-    <w:p>
-      <w:pPr>
-        <w:pStyle w:val="Paragraphedeliste"/>
-        <w:numPr>
-          <w:ilvl w:val="0"/>
-          <w:numId w:val="4"/>
-        </w:numPr>
-      </w:pPr>
-      <w:r>
-        <w:t xml:space="preserve">Les données sont ensuite analysées en temps réel à l'aide de Stream Analytics, une fonctionnalité de Microsoft Azure qui permet de traiter les flux de données en continu. Les données collectées sont également utilisées pour entraîner un modèle prédictif à l'aide de techniques de machine </w:t>
-      </w:r>
-      <w:proofErr w:type="spellStart"/>
-      <w:r>
-        <w:t>learning</w:t>
-      </w:r>
-      <w:proofErr w:type="spellEnd"/>
-      <w:r>
-        <w:t>. Ce modèle est ensuite utilisé pour prédire les risques d'incendie en temps réel, en fonction de différents facteurs environnementaux.</w:t>
-      </w:r>
-    </w:p>
-    <w:p>
-      <w:pPr>
-        <w:pStyle w:val="Paragraphedeliste"/>
-      </w:pPr>
-    </w:p>
-    <w:p>
-      <w:pPr>
-        <w:pStyle w:val="Paragraphedeliste"/>
-        <w:numPr>
-          <w:ilvl w:val="0"/>
-          <w:numId w:val="4"/>
-        </w:numPr>
-      </w:pPr>
-      <w:r>
-        <w:t>Pour visualiser les données collectées et les résultats de la prédiction, nous avons conçu un dashboard à l'aide de la librairie Dash de Python. Le dashboard permet aux utilisateurs de surveiller en temps réel les conditions environnementales dans l'usine et de détecter rapidement tout risque d'incendie.</w:t>
-      </w:r>
-    </w:p>
-    <w:p>
-      <w:pPr>
-        <w:pStyle w:val="Paragraphedeliste"/>
-      </w:pPr>
-    </w:p>
-    <w:p>
-      <w:pPr>
-        <w:pStyle w:val="Paragraphedeliste"/>
-        <w:numPr>
-          <w:ilvl w:val="0"/>
-          <w:numId w:val="4"/>
-        </w:numPr>
-      </w:pPr>
-      <w:r>
-        <w:t>Le développement du système de monitoring et de prédiction des incendies dans l'usine est réalisé en collaboration avec une équipe de développeurs expérimentés. L'objectif est de réaliser le projet dans les délais impartis et en respectant les exigences du client.</w:t>
-      </w:r>
-    </w:p>
-    <w:p>
-      <w:pPr>
-        <w:pStyle w:val="Paragraphedeliste"/>
-      </w:pPr>
-    </w:p>
-    <w:p>
-      <w:pPr>
-        <w:pStyle w:val="Paragraphedeliste"/>
-        <w:numPr>
-          <w:ilvl w:val="0"/>
-          <w:numId w:val="4"/>
-        </w:numPr>
-      </w:pPr>
-      <w:r>
-        <w:t>Une fois le projet terminé, une analyse des résultats obtenus sera effectuée et des perspectives seront proposées pour l'amélioration du système de monitoring et de prédiction des incendies dans l'usine.</w:t>
-      </w:r>
-    </w:p>
-    <w:p>
-      <w:pPr>
-        <w:pStyle w:val="Paragraphedeliste"/>
-      </w:pPr>
-    </w:p>
-    <w:p>
-      <w:pPr>
-        <w:pStyle w:val="Titre3"/>
-        <w:numPr>
-          <w:ilvl w:val="0"/>
-          <w:numId w:val="6"/>
-        </w:numPr>
-      </w:pPr>
-      <w:r>
-        <w:t>RÔLE DU PROJET</w:t>
-      </w:r>
-    </w:p>
-    <w:p>
-      <w:r>
-        <w:t xml:space="preserve">Le rôle du projet est de développer un système de monitoring et de prédiction des incendies dans une usine pour assurer la sécurité des travailleurs et des équipements. Le système surveille en temps réel les conditions environnementales dans l'usine à l'aide de capteurs et de la plateforme IoT de Microsoft Azure, et utilise le machine </w:t>
-      </w:r>
-      <w:proofErr w:type="spellStart"/>
-      <w:r>
-        <w:t>learning</w:t>
-      </w:r>
-      <w:proofErr w:type="spellEnd"/>
-      <w:r>
-        <w:t xml:space="preserve"> pour prédire les risques d'incendie en fonction de différents facteurs environnementaux.</w:t>
-      </w:r>
-    </w:p>
-    <w:p>
-      <w:r>
-        <w:t>Le système permettra également aux utilisateurs de visualiser les données collectées et les résultats de la prédiction à l'aide d'un dashboard interactif, offrant ainsi une meilleure compréhension des conditions environnementales dans l'usine et permettant une réponse rapide en cas de risque d'incendie.</w:t>
-      </w:r>
-    </w:p>
-    <w:p/>
-    <w:p>
-      <w:r>
-        <w:lastRenderedPageBreak/>
+      <w:r>
         <w:t xml:space="preserve">En résumé, le rôle du projet est de fournir une solution innovante et efficace pour assurer la sécurité des travailleurs et des équipements dans l'usine, tout en utilisant des technologies de pointe telles que l'IoT, Microsoft Azure et le machine </w:t>
       </w:r>
       <w:proofErr w:type="spellStart"/>
@@ -1544,6 +2062,95 @@
 <file path=word/numbering.xml><?xml version="1.0" encoding="utf-8"?>
 <w:numbering xmlns:wpc="http://schemas.microsoft.com/office/word/2010/wordprocessingCanvas" xmlns:cx="http://schemas.microsoft.com/office/drawing/2014/chartex" xmlns:cx1="http://schemas.microsoft.com/office/drawing/2015/9/8/chartex" xmlns:cx2="http://schemas.microsoft.com/office/drawing/2015/10/21/chartex" xmlns:cx3="http://schemas.microsoft.com/office/drawing/2016/5/9/chartex" xmlns:cx4="http://schemas.microsoft.com/office/drawing/2016/5/10/chartex" xmlns:cx5="http://schemas.microsoft.com/office/drawing/2016/5/11/chartex" xmlns:cx6="http://schemas.microsoft.com/office/drawing/2016/5/12/chartex" xmlns:cx7="http://schemas.microsoft.com/office/drawing/2016/5/13/chartex" xmlns:cx8="http://schemas.microsoft.com/office/drawing/2016/5/14/chartex" xmlns:mc="http://schemas.openxmlformats.org/markup-compatibility/2006" xmlns:aink="http://schemas.microsoft.com/office/drawing/2016/ink" xmlns:am3d="http://schemas.microsoft.com/office/drawing/2017/model3d" xmlns:o="urn:schemas-microsoft-com:office:office" xmlns:oel="http://schemas.microsoft.com/office/2019/extlst" xmlns:r="http://schemas.openxmlformats.org/officeDocument/2006/relationships" xmlns:m="http://schemas.openxmlformats.org/officeDocument/2006/math" xmlns:v="urn:schemas-microsoft-com:vml" xmlns:wp14="http://schemas.microsoft.com/office/word/2010/wordprocessingDrawing" xmlns:wp="http://schemas.openxmlformats.org/drawingml/2006/wordprocessingDrawing" xmlns:w10="urn:schemas-microsoft-com:office:word" xmlns:w="http://schemas.openxmlformats.org/wordprocessingml/2006/main" xmlns:w14="http://schemas.microsoft.com/office/word/2010/wordml" xmlns:w15="http://schemas.microsoft.com/office/word/2012/wordml" xmlns:w16cex="http://schemas.microsoft.com/office/word/2018/wordml/cex" xmlns:w16cid="http://schemas.microsoft.com/office/word/2016/wordml/cid" xmlns:w16="http://schemas.microsoft.com/office/word/2018/wordml" xmlns:w16sdtdh="http://schemas.microsoft.com/office/word/2020/wordml/sdtdatahash" xmlns:w16se="http://schemas.microsoft.com/office/word/2015/wordml/symex" xmlns:wpg="http://schemas.microsoft.com/office/word/2010/wordprocessingGroup" xmlns:wpi="http://schemas.microsoft.com/office/word/2010/wordprocessingInk" xmlns:wne="http://schemas.microsoft.com/office/word/2006/wordml" xmlns:wps="http://schemas.microsoft.com/office/word/2010/wordprocessingShape" mc:Ignorable="w14 w15 w16se w16cid w16 w16cex w16sdtdh wp14">
   <w:abstractNum w:abstractNumId="0" w15:restartNumberingAfterBreak="0">
+    <w:nsid w:val="04BC42CC"/>
+    <w:multiLevelType w:val="hybridMultilevel"/>
+    <w:tmpl w:val="E544F4BC"/>
+    <w:lvl w:ilvl="0" w:tplc="93AA4E36">
+      <w:start w:val="1"/>
+      <w:numFmt w:val="upperRoman"/>
+      <w:lvlText w:val="%1-"/>
+      <w:lvlJc w:val="left"/>
+      <w:pPr>
+        <w:ind w:left="1080" w:hanging="720"/>
+      </w:pPr>
+      <w:rPr>
+        <w:rFonts w:hint="default"/>
+      </w:rPr>
+    </w:lvl>
+    <w:lvl w:ilvl="1" w:tplc="040C0019" w:tentative="1">
+      <w:start w:val="1"/>
+      <w:numFmt w:val="lowerLetter"/>
+      <w:lvlText w:val="%2."/>
+      <w:lvlJc w:val="left"/>
+      <w:pPr>
+        <w:ind w:left="1440" w:hanging="360"/>
+      </w:pPr>
+    </w:lvl>
+    <w:lvl w:ilvl="2" w:tplc="040C001B" w:tentative="1">
+      <w:start w:val="1"/>
+      <w:numFmt w:val="lowerRoman"/>
+      <w:lvlText w:val="%3."/>
+      <w:lvlJc w:val="right"/>
+      <w:pPr>
+        <w:ind w:left="2160" w:hanging="180"/>
+      </w:pPr>
+    </w:lvl>
+    <w:lvl w:ilvl="3" w:tplc="040C000F" w:tentative="1">
+      <w:start w:val="1"/>
+      <w:numFmt w:val="decimal"/>
+      <w:lvlText w:val="%4."/>
+      <w:lvlJc w:val="left"/>
+      <w:pPr>
+        <w:ind w:left="2880" w:hanging="360"/>
+      </w:pPr>
+    </w:lvl>
+    <w:lvl w:ilvl="4" w:tplc="040C0019" w:tentative="1">
+      <w:start w:val="1"/>
+      <w:numFmt w:val="lowerLetter"/>
+      <w:lvlText w:val="%5."/>
+      <w:lvlJc w:val="left"/>
+      <w:pPr>
+        <w:ind w:left="3600" w:hanging="360"/>
+      </w:pPr>
+    </w:lvl>
+    <w:lvl w:ilvl="5" w:tplc="040C001B" w:tentative="1">
+      <w:start w:val="1"/>
+      <w:numFmt w:val="lowerRoman"/>
+      <w:lvlText w:val="%6."/>
+      <w:lvlJc w:val="right"/>
+      <w:pPr>
+        <w:ind w:left="4320" w:hanging="180"/>
+      </w:pPr>
+    </w:lvl>
+    <w:lvl w:ilvl="6" w:tplc="040C000F" w:tentative="1">
+      <w:start w:val="1"/>
+      <w:numFmt w:val="decimal"/>
+      <w:lvlText w:val="%7."/>
+      <w:lvlJc w:val="left"/>
+      <w:pPr>
+        <w:ind w:left="5040" w:hanging="360"/>
+      </w:pPr>
+    </w:lvl>
+    <w:lvl w:ilvl="7" w:tplc="040C0019" w:tentative="1">
+      <w:start w:val="1"/>
+      <w:numFmt w:val="lowerLetter"/>
+      <w:lvlText w:val="%8."/>
+      <w:lvlJc w:val="left"/>
+      <w:pPr>
+        <w:ind w:left="5760" w:hanging="360"/>
+      </w:pPr>
+    </w:lvl>
+    <w:lvl w:ilvl="8" w:tplc="040C001B" w:tentative="1">
+      <w:start w:val="1"/>
+      <w:numFmt w:val="lowerRoman"/>
+      <w:lvlText w:val="%9."/>
+      <w:lvlJc w:val="right"/>
+      <w:pPr>
+        <w:ind w:left="6480" w:hanging="180"/>
+      </w:pPr>
+    </w:lvl>
+  </w:abstractNum>
+  <w:abstractNum w:abstractNumId="1" w15:restartNumberingAfterBreak="0">
     <w:nsid w:val="07FA40BE"/>
     <w:multiLevelType w:val="hybridMultilevel"/>
     <w:tmpl w:val="9F586A50"/>
@@ -1656,7 +2263,7 @@
       </w:rPr>
     </w:lvl>
   </w:abstractNum>
-  <w:abstractNum w:abstractNumId="1" w15:restartNumberingAfterBreak="0">
+  <w:abstractNum w:abstractNumId="2" w15:restartNumberingAfterBreak="0">
     <w:nsid w:val="0B056BC6"/>
     <w:multiLevelType w:val="hybridMultilevel"/>
     <w:tmpl w:val="BBC28EAC"/>
@@ -1769,7 +2376,7 @@
       </w:rPr>
     </w:lvl>
   </w:abstractNum>
-  <w:abstractNum w:abstractNumId="2" w15:restartNumberingAfterBreak="0">
+  <w:abstractNum w:abstractNumId="3" w15:restartNumberingAfterBreak="0">
     <w:nsid w:val="10BF1FB3"/>
     <w:multiLevelType w:val="hybridMultilevel"/>
     <w:tmpl w:val="30A0F630"/>
@@ -1858,7 +2465,7 @@
       </w:pPr>
     </w:lvl>
   </w:abstractNum>
-  <w:abstractNum w:abstractNumId="3" w15:restartNumberingAfterBreak="0">
+  <w:abstractNum w:abstractNumId="4" w15:restartNumberingAfterBreak="0">
     <w:nsid w:val="25D62F07"/>
     <w:multiLevelType w:val="hybridMultilevel"/>
     <w:tmpl w:val="B4F21622"/>
@@ -1947,7 +2554,7 @@
       </w:pPr>
     </w:lvl>
   </w:abstractNum>
-  <w:abstractNum w:abstractNumId="4" w15:restartNumberingAfterBreak="0">
+  <w:abstractNum w:abstractNumId="5" w15:restartNumberingAfterBreak="0">
     <w:nsid w:val="29B42571"/>
     <w:multiLevelType w:val="hybridMultilevel"/>
     <w:tmpl w:val="E356D7C4"/>
@@ -2036,7 +2643,7 @@
       </w:pPr>
     </w:lvl>
   </w:abstractNum>
-  <w:abstractNum w:abstractNumId="5" w15:restartNumberingAfterBreak="0">
+  <w:abstractNum w:abstractNumId="6" w15:restartNumberingAfterBreak="0">
     <w:nsid w:val="3D2A28BF"/>
     <w:multiLevelType w:val="hybridMultilevel"/>
     <w:tmpl w:val="BED0A16C"/>
@@ -2122,7 +2729,7 @@
       </w:pPr>
     </w:lvl>
   </w:abstractNum>
-  <w:abstractNum w:abstractNumId="6" w15:restartNumberingAfterBreak="0">
+  <w:abstractNum w:abstractNumId="7" w15:restartNumberingAfterBreak="0">
     <w:nsid w:val="48BC0F1D"/>
     <w:multiLevelType w:val="hybridMultilevel"/>
     <w:tmpl w:val="6E809110"/>
@@ -2235,7 +2842,96 @@
       </w:rPr>
     </w:lvl>
   </w:abstractNum>
-  <w:abstractNum w:abstractNumId="7" w15:restartNumberingAfterBreak="0">
+  <w:abstractNum w:abstractNumId="8" w15:restartNumberingAfterBreak="0">
+    <w:nsid w:val="48DF495C"/>
+    <w:multiLevelType w:val="hybridMultilevel"/>
+    <w:tmpl w:val="1F5674FE"/>
+    <w:lvl w:ilvl="0" w:tplc="040C000F">
+      <w:start w:val="1"/>
+      <w:numFmt w:val="decimal"/>
+      <w:lvlText w:val="%1."/>
+      <w:lvlJc w:val="left"/>
+      <w:pPr>
+        <w:ind w:left="720" w:hanging="360"/>
+      </w:pPr>
+      <w:rPr>
+        <w:rFonts w:hint="default"/>
+      </w:rPr>
+    </w:lvl>
+    <w:lvl w:ilvl="1" w:tplc="040C0019" w:tentative="1">
+      <w:start w:val="1"/>
+      <w:numFmt w:val="lowerLetter"/>
+      <w:lvlText w:val="%2."/>
+      <w:lvlJc w:val="left"/>
+      <w:pPr>
+        <w:ind w:left="1440" w:hanging="360"/>
+      </w:pPr>
+    </w:lvl>
+    <w:lvl w:ilvl="2" w:tplc="040C001B" w:tentative="1">
+      <w:start w:val="1"/>
+      <w:numFmt w:val="lowerRoman"/>
+      <w:lvlText w:val="%3."/>
+      <w:lvlJc w:val="right"/>
+      <w:pPr>
+        <w:ind w:left="2160" w:hanging="180"/>
+      </w:pPr>
+    </w:lvl>
+    <w:lvl w:ilvl="3" w:tplc="040C000F" w:tentative="1">
+      <w:start w:val="1"/>
+      <w:numFmt w:val="decimal"/>
+      <w:lvlText w:val="%4."/>
+      <w:lvlJc w:val="left"/>
+      <w:pPr>
+        <w:ind w:left="2880" w:hanging="360"/>
+      </w:pPr>
+    </w:lvl>
+    <w:lvl w:ilvl="4" w:tplc="040C0019" w:tentative="1">
+      <w:start w:val="1"/>
+      <w:numFmt w:val="lowerLetter"/>
+      <w:lvlText w:val="%5."/>
+      <w:lvlJc w:val="left"/>
+      <w:pPr>
+        <w:ind w:left="3600" w:hanging="360"/>
+      </w:pPr>
+    </w:lvl>
+    <w:lvl w:ilvl="5" w:tplc="040C001B" w:tentative="1">
+      <w:start w:val="1"/>
+      <w:numFmt w:val="lowerRoman"/>
+      <w:lvlText w:val="%6."/>
+      <w:lvlJc w:val="right"/>
+      <w:pPr>
+        <w:ind w:left="4320" w:hanging="180"/>
+      </w:pPr>
+    </w:lvl>
+    <w:lvl w:ilvl="6" w:tplc="040C000F" w:tentative="1">
+      <w:start w:val="1"/>
+      <w:numFmt w:val="decimal"/>
+      <w:lvlText w:val="%7."/>
+      <w:lvlJc w:val="left"/>
+      <w:pPr>
+        <w:ind w:left="5040" w:hanging="360"/>
+      </w:pPr>
+    </w:lvl>
+    <w:lvl w:ilvl="7" w:tplc="040C0019" w:tentative="1">
+      <w:start w:val="1"/>
+      <w:numFmt w:val="lowerLetter"/>
+      <w:lvlText w:val="%8."/>
+      <w:lvlJc w:val="left"/>
+      <w:pPr>
+        <w:ind w:left="5760" w:hanging="360"/>
+      </w:pPr>
+    </w:lvl>
+    <w:lvl w:ilvl="8" w:tplc="040C001B" w:tentative="1">
+      <w:start w:val="1"/>
+      <w:numFmt w:val="lowerRoman"/>
+      <w:lvlText w:val="%9."/>
+      <w:lvlJc w:val="right"/>
+      <w:pPr>
+        <w:ind w:left="6480" w:hanging="180"/>
+      </w:pPr>
+    </w:lvl>
+  </w:abstractNum>
+  <w:abstractNum w:abstractNumId="9" w15:restartNumberingAfterBreak="0">
     <w:nsid w:val="4B640190"/>
     <w:multiLevelType w:val="hybridMultilevel"/>
     <w:tmpl w:val="D6AC2D74"/>
@@ -2324,7 +3020,7 @@
       </w:pPr>
     </w:lvl>
   </w:abstractNum>
-  <w:abstractNum w:abstractNumId="8" w15:restartNumberingAfterBreak="0">
+  <w:abstractNum w:abstractNumId="10" w15:restartNumberingAfterBreak="0">
     <w:nsid w:val="500F1AAE"/>
     <w:multiLevelType w:val="hybridMultilevel"/>
     <w:tmpl w:val="5E4A9982"/>
@@ -2413,7 +3109,7 @@
       </w:pPr>
     </w:lvl>
   </w:abstractNum>
-  <w:abstractNum w:abstractNumId="9" w15:restartNumberingAfterBreak="0">
+  <w:abstractNum w:abstractNumId="11" w15:restartNumberingAfterBreak="0">
     <w:nsid w:val="51BE3EFF"/>
     <w:multiLevelType w:val="hybridMultilevel"/>
     <w:tmpl w:val="B3729F58"/>
@@ -2502,7 +3198,123 @@
       </w:pPr>
     </w:lvl>
   </w:abstractNum>
-  <w:abstractNum w:abstractNumId="10" w15:restartNumberingAfterBreak="0">
+  <w:abstractNum w:abstractNumId="12" w15:restartNumberingAfterBreak="0">
+    <w:nsid w:val="5BCA16EC"/>
+    <w:multiLevelType w:val="multilevel"/>
+    <w:tmpl w:val="0636C828"/>
+    <w:lvl w:ilvl="0">
+      <w:start w:val="1"/>
+      <w:numFmt w:val="lowerLetter"/>
+      <w:lvlText w:val="%1."/>
+      <w:lvlJc w:val="left"/>
+      <w:pPr>
+        <w:tabs>
+          <w:tab w:val="num" w:pos="720"/>
+        </w:tabs>
+        <w:ind w:left="720" w:hanging="360"/>
+      </w:pPr>
+      <w:rPr>
+        <w:rFonts w:ascii="Roboto" w:eastAsia="Calibri" w:hAnsi="Roboto" w:cs="Times New Roman"/>
+      </w:rPr>
+    </w:lvl>
+    <w:lvl w:ilvl="1" w:tentative="1">
+      <w:start w:val="1"/>
+      <w:numFmt w:val="decimal"/>
+      <w:lvlText w:val="%2."/>
+      <w:lvlJc w:val="left"/>
+      <w:pPr>
+        <w:tabs>
+          <w:tab w:val="num" w:pos="1440"/>
+        </w:tabs>
+        <w:ind w:left="1440" w:hanging="360"/>
+      </w:pPr>
+    </w:lvl>
+    <w:lvl w:ilvl="2" w:tentative="1">
+      <w:start w:val="1"/>
+      <w:numFmt w:val="decimal"/>
+      <w:lvlText w:val="%3."/>
+      <w:lvlJc w:val="left"/>
+      <w:pPr>
+        <w:tabs>
+          <w:tab w:val="num" w:pos="2160"/>
+        </w:tabs>
+        <w:ind w:left="2160" w:hanging="360"/>
+      </w:pPr>
+    </w:lvl>
+    <w:lvl w:ilvl="3" w:tentative="1">
+      <w:start w:val="1"/>
+      <w:numFmt w:val="decimal"/>
+      <w:lvlText w:val="%4."/>
+      <w:lvlJc w:val="left"/>
+      <w:pPr>
+        <w:tabs>
+          <w:tab w:val="num" w:pos="2880"/>
+        </w:tabs>
+        <w:ind w:left="2880" w:hanging="360"/>
+      </w:pPr>
+    </w:lvl>
+    <w:lvl w:ilvl="4" w:tentative="1">
+      <w:start w:val="1"/>
+      <w:numFmt w:val="decimal"/>
+      <w:lvlText w:val="%5."/>
+      <w:lvlJc w:val="left"/>
+      <w:pPr>
+        <w:tabs>
+          <w:tab w:val="num" w:pos="3600"/>
+        </w:tabs>
+        <w:ind w:left="3600" w:hanging="360"/>
+      </w:pPr>
+    </w:lvl>
+    <w:lvl w:ilvl="5" w:tentative="1">
+      <w:start w:val="1"/>
+      <w:numFmt w:val="decimal"/>
+      <w:lvlText w:val="%6."/>
+      <w:lvlJc w:val="left"/>
+      <w:pPr>
+        <w:tabs>
+          <w:tab w:val="num" w:pos="4320"/>
+        </w:tabs>
+        <w:ind w:left="4320" w:hanging="360"/>
+      </w:pPr>
+    </w:lvl>
+    <w:lvl w:ilvl="6" w:tentative="1">
+      <w:start w:val="1"/>
+      <w:numFmt w:val="decimal"/>
+      <w:lvlText w:val="%7."/>
+      <w:lvlJc w:val="left"/>
+      <w:pPr>
+        <w:tabs>
+          <w:tab w:val="num" w:pos="5040"/>
+        </w:tabs>
+        <w:ind w:left="5040" w:hanging="360"/>
+      </w:pPr>
+    </w:lvl>
+    <w:lvl w:ilvl="7" w:tentative="1">
+      <w:start w:val="1"/>
+      <w:numFmt w:val="decimal"/>
+      <w:lvlText w:val="%8."/>
+      <w:lvlJc w:val="left"/>
+      <w:pPr>
+        <w:tabs>
+          <w:tab w:val="num" w:pos="5760"/>
+        </w:tabs>
+        <w:ind w:left="5760" w:hanging="360"/>
+      </w:pPr>
+    </w:lvl>
+    <w:lvl w:ilvl="8" w:tentative="1">
+      <w:start w:val="1"/>
+      <w:numFmt w:val="decimal"/>
+      <w:lvlText w:val="%9."/>
+      <w:lvlJc w:val="left"/>
+      <w:pPr>
+        <w:tabs>
+          <w:tab w:val="num" w:pos="6480"/>
+        </w:tabs>
+        <w:ind w:left="6480" w:hanging="360"/>
+      </w:pPr>
+    </w:lvl>
+  </w:abstractNum>
+  <w:abstractNum w:abstractNumId="13" w15:restartNumberingAfterBreak="0">
     <w:nsid w:val="5CF742AA"/>
     <w:multiLevelType w:val="hybridMultilevel"/>
     <w:tmpl w:val="0566588C"/>
@@ -2591,7 +3403,7 @@
       </w:pPr>
     </w:lvl>
   </w:abstractNum>
-  <w:abstractNum w:abstractNumId="11" w15:restartNumberingAfterBreak="0">
+  <w:abstractNum w:abstractNumId="14" w15:restartNumberingAfterBreak="0">
     <w:nsid w:val="6F3811DF"/>
     <w:multiLevelType w:val="hybridMultilevel"/>
     <w:tmpl w:val="BF00DB4C"/>
@@ -2680,7 +3492,7 @@
       </w:pPr>
     </w:lvl>
   </w:abstractNum>
-  <w:abstractNum w:abstractNumId="12" w15:restartNumberingAfterBreak="0">
+  <w:abstractNum w:abstractNumId="15" w15:restartNumberingAfterBreak="0">
     <w:nsid w:val="75D95692"/>
     <w:multiLevelType w:val="hybridMultilevel"/>
     <w:tmpl w:val="7676EDE2"/>
@@ -2793,7 +3605,7 @@
       </w:rPr>
     </w:lvl>
   </w:abstractNum>
-  <w:abstractNum w:abstractNumId="13" w15:restartNumberingAfterBreak="0">
+  <w:abstractNum w:abstractNumId="16" w15:restartNumberingAfterBreak="0">
     <w:nsid w:val="78911D9D"/>
     <w:multiLevelType w:val="hybridMultilevel"/>
     <w:tmpl w:val="69E4B3BC"/>
@@ -2882,7 +3694,96 @@
       </w:pPr>
     </w:lvl>
   </w:abstractNum>
-  <w:abstractNum w:abstractNumId="14" w15:restartNumberingAfterBreak="0">
+  <w:abstractNum w:abstractNumId="17" w15:restartNumberingAfterBreak="0">
+    <w:nsid w:val="79550084"/>
+    <w:multiLevelType w:val="hybridMultilevel"/>
+    <w:tmpl w:val="A074FD94"/>
+    <w:lvl w:ilvl="0" w:tplc="F7F06434">
+      <w:start w:val="1"/>
+      <w:numFmt w:val="upperRoman"/>
+      <w:lvlText w:val="%1."/>
+      <w:lvlJc w:val="left"/>
+      <w:pPr>
+        <w:ind w:left="1800" w:hanging="720"/>
+      </w:pPr>
+      <w:rPr>
+        <w:rFonts w:hint="default"/>
+      </w:rPr>
+    </w:lvl>
+    <w:lvl w:ilvl="1" w:tplc="040C0019" w:tentative="1">
+      <w:start w:val="1"/>
+      <w:numFmt w:val="lowerLetter"/>
+      <w:lvlText w:val="%2."/>
+      <w:lvlJc w:val="left"/>
+      <w:pPr>
+        <w:ind w:left="2160" w:hanging="360"/>
+      </w:pPr>
+    </w:lvl>
+    <w:lvl w:ilvl="2" w:tplc="040C001B" w:tentative="1">
+      <w:start w:val="1"/>
+      <w:numFmt w:val="lowerRoman"/>
+      <w:lvlText w:val="%3."/>
+      <w:lvlJc w:val="right"/>
+      <w:pPr>
+        <w:ind w:left="2880" w:hanging="180"/>
+      </w:pPr>
+    </w:lvl>
+    <w:lvl w:ilvl="3" w:tplc="040C000F" w:tentative="1">
+      <w:start w:val="1"/>
+      <w:numFmt w:val="decimal"/>
+      <w:lvlText w:val="%4."/>
+      <w:lvlJc w:val="left"/>
+      <w:pPr>
+        <w:ind w:left="3600" w:hanging="360"/>
+      </w:pPr>
+    </w:lvl>
+    <w:lvl w:ilvl="4" w:tplc="040C0019" w:tentative="1">
+      <w:start w:val="1"/>
+      <w:numFmt w:val="lowerLetter"/>
+      <w:lvlText w:val="%5."/>
+      <w:lvlJc w:val="left"/>
+      <w:pPr>
+        <w:ind w:left="4320" w:hanging="360"/>
+      </w:pPr>
+    </w:lvl>
+    <w:lvl w:ilvl="5" w:tplc="040C001B" w:tentative="1">
+      <w:start w:val="1"/>
+      <w:numFmt w:val="lowerRoman"/>
+      <w:lvlText w:val="%6."/>
+      <w:lvlJc w:val="right"/>
+      <w:pPr>
+        <w:ind w:left="5040" w:hanging="180"/>
+      </w:pPr>
+    </w:lvl>
+    <w:lvl w:ilvl="6" w:tplc="040C000F" w:tentative="1">
+      <w:start w:val="1"/>
+      <w:numFmt w:val="decimal"/>
+      <w:lvlText w:val="%7."/>
+      <w:lvlJc w:val="left"/>
+      <w:pPr>
+        <w:ind w:left="5760" w:hanging="360"/>
+      </w:pPr>
+    </w:lvl>
+    <w:lvl w:ilvl="7" w:tplc="040C0019" w:tentative="1">
+      <w:start w:val="1"/>
+      <w:numFmt w:val="lowerLetter"/>
+      <w:lvlText w:val="%8."/>
+      <w:lvlJc w:val="left"/>
+      <w:pPr>
+        <w:ind w:left="6480" w:hanging="360"/>
+      </w:pPr>
+    </w:lvl>
+    <w:lvl w:ilvl="8" w:tplc="040C001B" w:tentative="1">
+      <w:start w:val="1"/>
+      <w:numFmt w:val="lowerRoman"/>
+      <w:lvlText w:val="%9."/>
+      <w:lvlJc w:val="right"/>
+      <w:pPr>
+        <w:ind w:left="7200" w:hanging="180"/>
+      </w:pPr>
+    </w:lvl>
+  </w:abstractNum>
+  <w:abstractNum w:abstractNumId="18" w15:restartNumberingAfterBreak="0">
     <w:nsid w:val="7E13615B"/>
     <w:multiLevelType w:val="hybridMultilevel"/>
     <w:tmpl w:val="41220244"/>
@@ -2972,49 +3873,61 @@
     </w:lvl>
   </w:abstractNum>
   <w:num w:numId="1" w16cid:durableId="149759066">
+    <w:abstractNumId w:val="6"/>
+  </w:num>
+  <w:num w:numId="2" w16cid:durableId="556360752">
+    <w:abstractNumId w:val="7"/>
+  </w:num>
+  <w:num w:numId="3" w16cid:durableId="1044210169">
+    <w:abstractNumId w:val="4"/>
+  </w:num>
+  <w:num w:numId="4" w16cid:durableId="1407267649">
+    <w:abstractNumId w:val="10"/>
+  </w:num>
+  <w:num w:numId="5" w16cid:durableId="2079280091">
+    <w:abstractNumId w:val="9"/>
+  </w:num>
+  <w:num w:numId="6" w16cid:durableId="611788170">
+    <w:abstractNumId w:val="16"/>
+  </w:num>
+  <w:num w:numId="7" w16cid:durableId="808867492">
+    <w:abstractNumId w:val="18"/>
+  </w:num>
+  <w:num w:numId="8" w16cid:durableId="1837181867">
+    <w:abstractNumId w:val="13"/>
+  </w:num>
+  <w:num w:numId="9" w16cid:durableId="435515813">
+    <w:abstractNumId w:val="3"/>
+  </w:num>
+  <w:num w:numId="10" w16cid:durableId="342438107">
+    <w:abstractNumId w:val="1"/>
+  </w:num>
+  <w:num w:numId="11" w16cid:durableId="1737362142">
+    <w:abstractNumId w:val="2"/>
+  </w:num>
+  <w:num w:numId="12" w16cid:durableId="2090618080">
+    <w:abstractNumId w:val="15"/>
+  </w:num>
+  <w:num w:numId="13" w16cid:durableId="302077301">
+    <w:abstractNumId w:val="11"/>
+  </w:num>
+  <w:num w:numId="14" w16cid:durableId="581598922">
     <w:abstractNumId w:val="5"/>
   </w:num>
-  <w:num w:numId="2" w16cid:durableId="556360752">
-    <w:abstractNumId w:val="6"/>
+  <w:num w:numId="15" w16cid:durableId="161163919">
+    <w:abstractNumId w:val="14"/>
   </w:num>
-  <w:num w:numId="3" w16cid:durableId="1044210169">
-    <w:abstractNumId w:val="3"/>
+  <w:num w:numId="16" w16cid:durableId="1397703832">
+    <w:abstractNumId w:val="0"/>
   </w:num>
-  <w:num w:numId="4" w16cid:durableId="1407267649">
+  <w:num w:numId="17" w16cid:durableId="1802074339">
+    <w:abstractNumId w:val="17"/>
+  </w:num>
+  <w:num w:numId="18" w16cid:durableId="1997806693">
     <w:abstractNumId w:val="8"/>
   </w:num>
-  <w:num w:numId="5" w16cid:durableId="2079280091">
-    <w:abstractNumId w:val="7"/>
-  </w:num>
-  <w:num w:numId="6" w16cid:durableId="611788170">
-    <w:abstractNumId w:val="13"/>
-  </w:num>
-  <w:num w:numId="7" w16cid:durableId="808867492">
-    <w:abstractNumId w:val="14"/>
-  </w:num>
-  <w:num w:numId="8" w16cid:durableId="1837181867">
-    <w:abstractNumId w:val="10"/>
-  </w:num>
-  <w:num w:numId="9" w16cid:durableId="435515813">
-    <w:abstractNumId w:val="2"/>
-  </w:num>
-  <w:num w:numId="10" w16cid:durableId="342438107">
-    <w:abstractNumId w:val="0"/>
-  </w:num>
-  <w:num w:numId="11" w16cid:durableId="1737362142">
-    <w:abstractNumId w:val="1"/>
-  </w:num>
-  <w:num w:numId="12" w16cid:durableId="2090618080">
+  <w:num w:numId="19" w16cid:durableId="2096586256">
     <w:abstractNumId w:val="12"/>
-  </w:num>
-  <w:num w:numId="13" w16cid:durableId="302077301">
-    <w:abstractNumId w:val="9"/>
-  </w:num>
-  <w:num w:numId="14" w16cid:durableId="581598922">
-    <w:abstractNumId w:val="4"/>
-  </w:num>
-  <w:num w:numId="15" w16cid:durableId="161163919">
-    <w:abstractNumId w:val="11"/>
   </w:num>
 </w:numbering>
 </file>
@@ -3525,7 +4438,6 @@
   <w:style w:type="character" w:default="1" w:styleId="Policepardfaut">
     <w:name w:val="Default Paragraph Font"/>
     <w:uiPriority w:val="1"/>
-    <w:semiHidden/>
     <w:unhideWhenUsed/>
   </w:style>
   <w:style w:type="table" w:default="1" w:styleId="TableauNormal">

</xml_diff>